<commit_message>
Added week 10 minutes and changed week 9 minutes
</commit_message>
<xml_diff>
--- a/Meeting Minutes/Week 9.docx
+++ b/Meeting Minutes/Week 9.docx
@@ -35,65 +35,35 @@
     </w:p>
     <w:p>
       <w:r>
-        <w:t xml:space="preserve">Date of </w:t>
-      </w:r>
-      <w:proofErr w:type="gramStart"/>
-      <w:r>
-        <w:t>Meeting :</w:t>
-      </w:r>
-      <w:proofErr w:type="gramEnd"/>
+        <w:t>Date of Meeting :</w:t>
+      </w:r>
       <w:r>
         <w:t xml:space="preserve"> 27/03/19</w:t>
       </w:r>
     </w:p>
     <w:p>
       <w:r>
-        <w:t xml:space="preserve">Time of </w:t>
-      </w:r>
-      <w:proofErr w:type="gramStart"/>
-      <w:r>
-        <w:t>Meeting :</w:t>
-      </w:r>
-      <w:proofErr w:type="gramEnd"/>
+        <w:t>Time of Meeting :</w:t>
+      </w:r>
       <w:r>
         <w:t xml:space="preserve"> 10am</w:t>
       </w:r>
     </w:p>
     <w:p>
-      <w:proofErr w:type="gramStart"/>
       <w:r>
         <w:t>Attendees:-</w:t>
       </w:r>
-      <w:proofErr w:type="gramEnd"/>
-      <w:r>
-        <w:t xml:space="preserve"> Toby White, </w:t>
-      </w:r>
-      <w:proofErr w:type="spellStart"/>
-      <w:r>
-        <w:t>Kallum</w:t>
-      </w:r>
-      <w:proofErr w:type="spellEnd"/>
-      <w:r>
-        <w:t xml:space="preserve"> Lennox, Harrison Went</w:t>
-      </w:r>
-    </w:p>
-    <w:p>
-      <w:r>
-        <w:t xml:space="preserve">Apologies </w:t>
-      </w:r>
-      <w:proofErr w:type="gramStart"/>
-      <w:r>
-        <w:t>from:-</w:t>
-      </w:r>
-      <w:proofErr w:type="gramEnd"/>
-      <w:r>
-        <w:t xml:space="preserve"> Eduard </w:t>
-      </w:r>
-      <w:proofErr w:type="spellStart"/>
-      <w:r>
-        <w:t>Iablonschi</w:t>
-      </w:r>
-      <w:proofErr w:type="spellEnd"/>
+      <w:r>
+        <w:t xml:space="preserve"> Toby White, Kallum Lennox, Harrison Went</w:t>
+      </w:r>
+    </w:p>
+    <w:p>
+      <w:r>
+        <w:t>Apologies from:-</w:t>
+      </w:r>
+      <w:r>
+        <w:t xml:space="preserve"> Eduard Iablonschi</w:t>
+      </w:r>
     </w:p>
     <w:p>
       <w:pPr>
@@ -105,145 +75,149 @@
         <w:rPr>
           <w:b/>
         </w:rPr>
-        <w:t xml:space="preserve">Item </w:t>
-      </w:r>
-      <w:proofErr w:type="gramStart"/>
-      <w:r>
-        <w:rPr>
-          <w:b/>
-        </w:rPr>
-        <w:t>One:-</w:t>
-      </w:r>
-      <w:proofErr w:type="gramEnd"/>
-      <w:r>
-        <w:rPr>
-          <w:b/>
-        </w:rPr>
-        <w:t xml:space="preserve">  </w:t>
-      </w:r>
-      <w:proofErr w:type="spellStart"/>
-      <w:r>
-        <w:rPr>
-          <w:b/>
-        </w:rPr>
-        <w:t>Postmortem</w:t>
-      </w:r>
-      <w:proofErr w:type="spellEnd"/>
-      <w:r>
-        <w:rPr>
-          <w:b/>
-        </w:rPr>
-        <w:t xml:space="preserve"> of previous week</w:t>
-      </w:r>
-    </w:p>
-    <w:p>
-      <w:r>
-        <w:t xml:space="preserve">What went </w:t>
-      </w:r>
-      <w:proofErr w:type="gramStart"/>
-      <w:r>
-        <w:t>well</w:t>
-      </w:r>
-      <w:r>
-        <w:t xml:space="preserve"> :</w:t>
-      </w:r>
-      <w:proofErr w:type="gramEnd"/>
-      <w:r>
+        <w:t>Item One:-  Postmortem of previous week</w:t>
+      </w:r>
+    </w:p>
+    <w:p>
+      <w:r>
+        <w:t>What went well</w:t>
+      </w:r>
+      <w:r>
+        <w:t xml:space="preserve"> : </w:t>
+      </w:r>
+      <w:r>
+        <w:t>Tasks that were completed were completed to the quality required. Since our meeting with Rob we have all been more attentive to hours being logged on Jira and we all have a better understanding of what the purpose of it is as well as having a better understanding of how to complete this task. We have also begun logging everything we do with regards to the group project including meetings and other administrative tasks completed for the project.</w:t>
+      </w:r>
+    </w:p>
+    <w:p>
+      <w:r>
+        <w:t>What went badly</w:t>
+      </w:r>
+      <w:r>
+        <w:t xml:space="preserve"> : </w:t>
+      </w:r>
+      <w:r>
+        <w:t>We failed to complete all of our tasks set for last weeks sprint as there were tasks (particularly bug fixing) that have present</w:t>
+      </w:r>
+      <w:r>
+        <w:t>ed</w:t>
+      </w:r>
+      <w:r>
+        <w:t xml:space="preserve"> more troubling than we originally assumed they would be and so they have prevented us from beginning playtesting which is now our number one priority as we have yet to begin our iterative cycle of the development of the game. Because of this we are now running far behind where we should be in this project.</w:t>
+      </w:r>
+    </w:p>
+    <w:p>
+      <w:r>
+        <w:t>Feedback Recieved</w:t>
+      </w:r>
+      <w:r>
+        <w:t xml:space="preserve"> : </w:t>
+      </w:r>
+      <w:r>
+        <w:t>Rob has said that we need to be more attentive to our hours logged on Jira, and assure that we are actually completing the work expected of us on this project per week.</w:t>
+      </w:r>
+    </w:p>
+    <w:p>
+      <w:r>
+        <w:t>Individual work completed:-</w:t>
+      </w:r>
+    </w:p>
+    <w:p>
+      <w:r>
+        <w:t>Toby White:</w:t>
+      </w:r>
+      <w:r>
+        <w:rPr>
+          <w:rFonts w:ascii="Segoe UI" w:hAnsi="Segoe UI" w:cs="Segoe UI"/>
+          <w:color w:val="172B4D"/>
+          <w:sz w:val="21"/>
+          <w:szCs w:val="21"/>
+          <w:shd w:val="clear" w:color="auto" w:fill="FFFFFF"/>
+        </w:rPr>
         <w:t xml:space="preserve"> </w:t>
       </w:r>
       <w:r>
-        <w:t>Tasks that were completed were completed to the quality required. Since our meeting with Rob we have all been more attentive to hours being logged on Jira and we all have a better understanding of what the purpose of it is as well as having a better understanding of how to complete this task. We have also begun logging everything we do with regards to the group project including meetings and other administrative tasks completed for the project.</w:t>
-      </w:r>
-    </w:p>
-    <w:p>
-      <w:r>
-        <w:t xml:space="preserve">What went </w:t>
-      </w:r>
-      <w:proofErr w:type="gramStart"/>
-      <w:r>
-        <w:t>badly</w:t>
-      </w:r>
-      <w:r>
-        <w:t xml:space="preserve"> :</w:t>
-      </w:r>
-      <w:proofErr w:type="gramEnd"/>
-      <w:r>
+        <w:rPr>
+          <w:rFonts w:ascii="Segoe UI" w:hAnsi="Segoe UI" w:cs="Segoe UI"/>
+          <w:color w:val="172B4D"/>
+          <w:sz w:val="21"/>
+          <w:szCs w:val="21"/>
+          <w:shd w:val="clear" w:color="auto" w:fill="FFFFFF"/>
+        </w:rPr>
+        <w:t>Write questionnaire to be given to playtesters, Source sound files</w:t>
+      </w:r>
+      <w:r>
+        <w:br/>
+        <w:t>Eduard Iablonschi:</w:t>
+      </w:r>
+      <w:r>
+        <w:rPr>
+          <w:rFonts w:ascii="Segoe UI" w:hAnsi="Segoe UI" w:cs="Segoe UI"/>
+          <w:color w:val="172B4D"/>
+          <w:sz w:val="21"/>
+          <w:szCs w:val="21"/>
+          <w:shd w:val="clear" w:color="auto" w:fill="FFFFFF"/>
+        </w:rPr>
         <w:t xml:space="preserve"> </w:t>
       </w:r>
       <w:r>
-        <w:t xml:space="preserve">We failed to complete all of our tasks set for last </w:t>
-      </w:r>
-      <w:proofErr w:type="spellStart"/>
-      <w:r>
-        <w:t>weeks</w:t>
-      </w:r>
-      <w:proofErr w:type="spellEnd"/>
-      <w:r>
-        <w:t xml:space="preserve"> sprint as there were tasks (particularly bug fixing) that have present more troubling than we originally assumed they would be and so they have prevented us from beginning playtesting which is now our number one priority as we have yet to begin our iterative cycle of the development of the game. Because of this we are now running far behind where we should be in this project.</w:t>
-      </w:r>
-    </w:p>
-    <w:p>
-      <w:r>
-        <w:t xml:space="preserve">Feedback </w:t>
-      </w:r>
-      <w:proofErr w:type="spellStart"/>
-      <w:proofErr w:type="gramStart"/>
-      <w:r>
-        <w:t>Recieved</w:t>
-      </w:r>
-      <w:proofErr w:type="spellEnd"/>
-      <w:r>
-        <w:t xml:space="preserve"> :</w:t>
-      </w:r>
-      <w:proofErr w:type="gramEnd"/>
-      <w:r>
+        <w:rPr>
+          <w:rFonts w:ascii="Segoe UI" w:hAnsi="Segoe UI" w:cs="Segoe UI"/>
+          <w:color w:val="172B4D"/>
+          <w:sz w:val="21"/>
+          <w:szCs w:val="21"/>
+          <w:shd w:val="clear" w:color="auto" w:fill="FFFFFF"/>
+        </w:rPr>
+        <w:t>Implement sound functionality, Source sound files,</w:t>
+      </w:r>
+      <w:r>
+        <w:br/>
+        <w:t>Kallum Lennox:</w:t>
+      </w:r>
+      <w:r>
+        <w:rPr>
+          <w:rFonts w:ascii="Segoe UI" w:hAnsi="Segoe UI" w:cs="Segoe UI"/>
+          <w:color w:val="172B4D"/>
+          <w:sz w:val="21"/>
+          <w:szCs w:val="21"/>
+          <w:shd w:val="clear" w:color="auto" w:fill="FFFFFF"/>
+        </w:rPr>
         <w:t xml:space="preserve"> </w:t>
       </w:r>
       <w:r>
-        <w:t>Rob has said that we need to be more attentive to our hours logged on Jira, and assure that we are actually completing the work expected of us on this project per week.</w:t>
-      </w:r>
-    </w:p>
-    <w:p>
-      <w:r>
-        <w:t xml:space="preserve">Individual work </w:t>
-      </w:r>
-      <w:proofErr w:type="gramStart"/>
-      <w:r>
-        <w:t>completed:-</w:t>
-      </w:r>
-      <w:proofErr w:type="gramEnd"/>
-    </w:p>
-    <w:p>
-      <w:r>
-        <w:t>Toby White:</w:t>
-      </w:r>
-      <w:r>
-        <w:br/>
-        <w:t xml:space="preserve">Eduard </w:t>
-      </w:r>
-      <w:proofErr w:type="spellStart"/>
-      <w:r>
-        <w:t>Iablonschi</w:t>
-      </w:r>
-      <w:proofErr w:type="spellEnd"/>
-      <w:r>
-        <w:t>:</w:t>
-      </w:r>
-      <w:r>
-        <w:br/>
-      </w:r>
-      <w:proofErr w:type="spellStart"/>
-      <w:r>
-        <w:t>Kallum</w:t>
-      </w:r>
-      <w:proofErr w:type="spellEnd"/>
-      <w:r>
-        <w:t xml:space="preserve"> Lennox:</w:t>
+        <w:rPr>
+          <w:rFonts w:ascii="Segoe UI" w:hAnsi="Segoe UI" w:cs="Segoe UI"/>
+          <w:color w:val="172B4D"/>
+          <w:sz w:val="21"/>
+          <w:szCs w:val="21"/>
+          <w:shd w:val="clear" w:color="auto" w:fill="FFFFFF"/>
+        </w:rPr>
+        <w:t>Implement the first levels, Write questionnaire to be given to playtesters</w:t>
       </w:r>
       <w:r>
         <w:br/>
         <w:t>Harrison Went:</w:t>
       </w:r>
+      <w:r>
+        <w:rPr>
+          <w:rFonts w:ascii="Segoe UI" w:hAnsi="Segoe UI" w:cs="Segoe UI"/>
+          <w:color w:val="172B4D"/>
+          <w:sz w:val="21"/>
+          <w:szCs w:val="21"/>
+          <w:shd w:val="clear" w:color="auto" w:fill="FFFFFF"/>
+        </w:rPr>
+        <w:t xml:space="preserve"> </w:t>
+      </w:r>
+      <w:r>
+        <w:rPr>
+          <w:rFonts w:ascii="Segoe UI" w:hAnsi="Segoe UI" w:cs="Segoe UI"/>
+          <w:color w:val="172B4D"/>
+          <w:sz w:val="21"/>
+          <w:szCs w:val="21"/>
+          <w:shd w:val="clear" w:color="auto" w:fill="FFFFFF"/>
+        </w:rPr>
+        <w:t>Implement the first levels* , Implement Assets, Bug Fixing</w:t>
+      </w:r>
     </w:p>
     <w:p>
       <w:pPr>
@@ -255,82 +229,54 @@
         <w:rPr>
           <w:b/>
         </w:rPr>
-        <w:t xml:space="preserve">Item </w:t>
-      </w:r>
-      <w:proofErr w:type="gramStart"/>
+        <w:t>Item 2:-  Overall A</w:t>
+      </w:r>
       <w:r>
         <w:rPr>
           <w:b/>
         </w:rPr>
-        <w:t>2:-</w:t>
-      </w:r>
-      <w:proofErr w:type="gramEnd"/>
-      <w:r>
-        <w:rPr>
-          <w:b/>
-        </w:rPr>
-        <w:t xml:space="preserve">  Overall A</w:t>
-      </w:r>
-      <w:r>
-        <w:rPr>
-          <w:b/>
-        </w:rPr>
         <w:t xml:space="preserve">im of the current weeks sprint </w:t>
       </w:r>
     </w:p>
     <w:p>
       <w:r>
-        <w:t xml:space="preserve">Tasks for the current </w:t>
-      </w:r>
-      <w:proofErr w:type="gramStart"/>
-      <w:r>
-        <w:t>week:-</w:t>
-      </w:r>
-      <w:proofErr w:type="gramEnd"/>
-    </w:p>
-    <w:p>
-      <w:r>
-        <w:t xml:space="preserve"> Toby White’s tasks:</w:t>
-      </w:r>
-      <w:r>
-        <w:rPr>
-          <w:rFonts w:ascii="Segoe UI" w:hAnsi="Segoe UI" w:cs="Segoe UI"/>
-          <w:color w:val="172B4D"/>
-          <w:sz w:val="21"/>
-          <w:szCs w:val="21"/>
-          <w:shd w:val="clear" w:color="auto" w:fill="FFFFFF"/>
-        </w:rPr>
+        <w:t>Tasks for the current week:-</w:t>
+      </w:r>
+    </w:p>
+    <w:p>
+      <w:pPr>
+        <w:spacing w:before="150"/>
+        <w:rPr>
+          <w:rFonts w:ascii="Segoe UI" w:eastAsia="Times New Roman" w:hAnsi="Segoe UI" w:cs="Segoe UI"/>
+          <w:color w:val="172B4D"/>
+          <w:sz w:val="21"/>
+          <w:szCs w:val="21"/>
+          <w:lang w:eastAsia="en-GB"/>
+        </w:rPr>
+      </w:pPr>
+      <w:r>
         <w:t xml:space="preserve"> </w:t>
       </w:r>
       <w:r>
-        <w:rPr>
-          <w:rFonts w:ascii="Segoe UI" w:hAnsi="Segoe UI" w:cs="Segoe UI"/>
-          <w:color w:val="172B4D"/>
-          <w:sz w:val="21"/>
-          <w:szCs w:val="21"/>
-          <w:shd w:val="clear" w:color="auto" w:fill="FFFFFF"/>
-        </w:rPr>
-        <w:t xml:space="preserve">Write questionnaire to be given to </w:t>
-      </w:r>
-      <w:proofErr w:type="spellStart"/>
-      <w:r>
-        <w:rPr>
-          <w:rFonts w:ascii="Segoe UI" w:hAnsi="Segoe UI" w:cs="Segoe UI"/>
-          <w:color w:val="172B4D"/>
-          <w:sz w:val="21"/>
-          <w:szCs w:val="21"/>
-          <w:shd w:val="clear" w:color="auto" w:fill="FFFFFF"/>
-        </w:rPr>
-        <w:t>playtesters</w:t>
-      </w:r>
-      <w:proofErr w:type="spellEnd"/>
-      <w:r>
-        <w:rPr>
-          <w:rFonts w:ascii="Segoe UI" w:hAnsi="Segoe UI" w:cs="Segoe UI"/>
-          <w:color w:val="172B4D"/>
-          <w:sz w:val="21"/>
-          <w:szCs w:val="21"/>
-          <w:shd w:val="clear" w:color="auto" w:fill="FFFFFF"/>
+        <w:t xml:space="preserve">Toby White: </w:t>
+      </w:r>
+      <w:r>
+        <w:rPr>
+          <w:rFonts w:ascii="Segoe UI" w:eastAsia="Times New Roman" w:hAnsi="Segoe UI" w:cs="Segoe UI"/>
+          <w:color w:val="172B4D"/>
+          <w:sz w:val="21"/>
+          <w:szCs w:val="21"/>
+          <w:lang w:eastAsia="en-GB"/>
+        </w:rPr>
+        <w:t>Playtesting</w:t>
+      </w:r>
+      <w:r>
+        <w:rPr>
+          <w:rFonts w:ascii="Segoe UI" w:eastAsia="Times New Roman" w:hAnsi="Segoe UI" w:cs="Segoe UI"/>
+          <w:color w:val="172B4D"/>
+          <w:sz w:val="21"/>
+          <w:szCs w:val="21"/>
+          <w:lang w:eastAsia="en-GB"/>
         </w:rPr>
         <w:t xml:space="preserve">, </w:t>
       </w:r>
@@ -338,78 +284,59 @@
         <w:rPr>
           <w:rFonts w:ascii="Segoe UI" w:hAnsi="Segoe UI" w:cs="Segoe UI"/>
           <w:color w:val="172B4D"/>
-          <w:sz w:val="21"/>
-          <w:szCs w:val="21"/>
-          <w:shd w:val="clear" w:color="auto" w:fill="FFFFFF"/>
-        </w:rPr>
-        <w:t>Source sound files</w:t>
+          <w:spacing w:val="-4"/>
+          <w:sz w:val="21"/>
+          <w:szCs w:val="21"/>
+          <w:shd w:val="clear" w:color="auto" w:fill="FFFFFF"/>
+        </w:rPr>
+        <w:t>Receive feedback on the game, Attend weekly meeting, Write minutes and set tasks on Jira, Assist with any relevant</w:t>
+      </w:r>
+      <w:r>
+        <w:rPr>
+          <w:rFonts w:ascii="Segoe UI" w:hAnsi="Segoe UI" w:cs="Segoe UI"/>
+          <w:color w:val="172B4D"/>
+          <w:spacing w:val="-4"/>
+          <w:sz w:val="21"/>
+          <w:szCs w:val="21"/>
+          <w:shd w:val="clear" w:color="auto" w:fill="FFFFFF"/>
+        </w:rPr>
+        <w:t xml:space="preserve"> tasks that need it</w:t>
       </w:r>
       <w:r>
         <w:br/>
-        <w:t xml:space="preserve">Eduard </w:t>
-      </w:r>
-      <w:proofErr w:type="spellStart"/>
-      <w:r>
-        <w:t>Iablonschi’s</w:t>
-      </w:r>
-      <w:proofErr w:type="spellEnd"/>
-      <w:r>
-        <w:t xml:space="preserve"> tasks:</w:t>
-      </w:r>
-      <w:r>
-        <w:t xml:space="preserve"> </w:t>
-      </w:r>
-      <w:r>
-        <w:t xml:space="preserve">: </w:t>
-      </w:r>
-      <w:r>
-        <w:rPr>
-          <w:rFonts w:ascii="Segoe UI" w:hAnsi="Segoe UI" w:cs="Segoe UI"/>
-          <w:color w:val="172B4D"/>
-          <w:sz w:val="21"/>
-          <w:szCs w:val="21"/>
-          <w:shd w:val="clear" w:color="auto" w:fill="FFFFFF"/>
-        </w:rPr>
-        <w:t>Implement sound functionality, Source sound files,</w:t>
+        <w:t xml:space="preserve">Eduard Iablonschi: </w:t>
+      </w:r>
+      <w:r>
+        <w:rPr>
+          <w:rFonts w:ascii="Segoe UI" w:hAnsi="Segoe UI" w:cs="Segoe UI"/>
+          <w:color w:val="172B4D"/>
+          <w:sz w:val="21"/>
+          <w:szCs w:val="21"/>
+          <w:shd w:val="clear" w:color="auto" w:fill="FFFFFF"/>
+        </w:rPr>
+        <w:t>Implement sound functionality, Playtesting</w:t>
       </w:r>
       <w:r>
         <w:br/>
-      </w:r>
-      <w:proofErr w:type="spellStart"/>
-      <w:r>
-        <w:t>Kallum</w:t>
-      </w:r>
-      <w:proofErr w:type="spellEnd"/>
-      <w:r>
-        <w:t xml:space="preserve"> Lennox’s tasks:</w:t>
-      </w:r>
-      <w:r>
-        <w:rPr>
-          <w:rFonts w:ascii="Segoe UI" w:hAnsi="Segoe UI" w:cs="Segoe UI"/>
-          <w:color w:val="172B4D"/>
-          <w:sz w:val="21"/>
-          <w:szCs w:val="21"/>
-          <w:shd w:val="clear" w:color="auto" w:fill="FFFFFF"/>
-        </w:rPr>
-        <w:t xml:space="preserve"> </w:t>
-      </w:r>
-      <w:r>
-        <w:rPr>
-          <w:rFonts w:ascii="Segoe UI" w:hAnsi="Segoe UI" w:cs="Segoe UI"/>
-          <w:color w:val="172B4D"/>
-          <w:sz w:val="21"/>
-          <w:szCs w:val="21"/>
-          <w:shd w:val="clear" w:color="auto" w:fill="FFFFFF"/>
-        </w:rPr>
-        <w:t>Implement the first levels</w:t>
-      </w:r>
-      <w:r>
-        <w:rPr>
-          <w:rFonts w:ascii="Segoe UI" w:hAnsi="Segoe UI" w:cs="Segoe UI"/>
-          <w:color w:val="172B4D"/>
-          <w:sz w:val="21"/>
-          <w:szCs w:val="21"/>
-          <w:shd w:val="clear" w:color="auto" w:fill="FFFFFF"/>
+        <w:t xml:space="preserve">Kallum Lennox: </w:t>
+      </w:r>
+      <w:r>
+        <w:rPr>
+          <w:rFonts w:ascii="Segoe UI" w:eastAsia="Times New Roman" w:hAnsi="Segoe UI" w:cs="Segoe UI"/>
+          <w:color w:val="172B4D"/>
+          <w:sz w:val="21"/>
+          <w:szCs w:val="21"/>
+          <w:lang w:eastAsia="en-GB"/>
+        </w:rPr>
+        <w:t>Playtesting</w:t>
+      </w:r>
+      <w:r>
+        <w:rPr>
+          <w:rFonts w:ascii="Segoe UI" w:eastAsia="Times New Roman" w:hAnsi="Segoe UI" w:cs="Segoe UI"/>
+          <w:color w:val="172B4D"/>
+          <w:sz w:val="21"/>
+          <w:szCs w:val="21"/>
+          <w:lang w:eastAsia="en-GB"/>
         </w:rPr>
         <w:t xml:space="preserve">, </w:t>
       </w:r>
@@ -417,114 +344,90 @@
         <w:rPr>
           <w:rFonts w:ascii="Segoe UI" w:hAnsi="Segoe UI" w:cs="Segoe UI"/>
           <w:color w:val="172B4D"/>
-          <w:sz w:val="21"/>
-          <w:szCs w:val="21"/>
-          <w:shd w:val="clear" w:color="auto" w:fill="FFFFFF"/>
-        </w:rPr>
-        <w:t xml:space="preserve">Write questionnaire to be given to </w:t>
-      </w:r>
-      <w:proofErr w:type="spellStart"/>
-      <w:r>
-        <w:rPr>
-          <w:rFonts w:ascii="Segoe UI" w:hAnsi="Segoe UI" w:cs="Segoe UI"/>
-          <w:color w:val="172B4D"/>
-          <w:sz w:val="21"/>
-          <w:szCs w:val="21"/>
-          <w:shd w:val="clear" w:color="auto" w:fill="FFFFFF"/>
-        </w:rPr>
-        <w:t>playtesters</w:t>
-      </w:r>
-      <w:proofErr w:type="spellEnd"/>
+          <w:spacing w:val="-4"/>
+          <w:sz w:val="21"/>
+          <w:szCs w:val="21"/>
+          <w:shd w:val="clear" w:color="auto" w:fill="FFFFFF"/>
+        </w:rPr>
+        <w:t>Attend weekly meeting, Create or s</w:t>
+      </w:r>
+      <w:r>
+        <w:rPr>
+          <w:rFonts w:ascii="Segoe UI" w:hAnsi="Segoe UI" w:cs="Segoe UI"/>
+          <w:color w:val="172B4D"/>
+          <w:spacing w:val="-4"/>
+          <w:sz w:val="21"/>
+          <w:szCs w:val="21"/>
+          <w:shd w:val="clear" w:color="auto" w:fill="FFFFFF"/>
+        </w:rPr>
+        <w:t>ource assets for UI</w:t>
+      </w:r>
       <w:r>
         <w:br/>
-        <w:t xml:space="preserve">Harrison </w:t>
-      </w:r>
-      <w:proofErr w:type="spellStart"/>
-      <w:r>
-        <w:t>Went’s</w:t>
-      </w:r>
-      <w:proofErr w:type="spellEnd"/>
-      <w:r>
-        <w:t xml:space="preserve"> tasks:</w:t>
-      </w:r>
-      <w:r>
-        <w:rPr>
-          <w:rFonts w:ascii="Segoe UI" w:hAnsi="Segoe UI" w:cs="Segoe UI"/>
-          <w:color w:val="172B4D"/>
-          <w:sz w:val="21"/>
-          <w:szCs w:val="21"/>
-          <w:shd w:val="clear" w:color="auto" w:fill="FFFFFF"/>
-        </w:rPr>
-        <w:t xml:space="preserve"> </w:t>
-      </w:r>
-      <w:r>
-        <w:rPr>
-          <w:rFonts w:ascii="Segoe UI" w:hAnsi="Segoe UI" w:cs="Segoe UI"/>
-          <w:color w:val="172B4D"/>
-          <w:sz w:val="21"/>
-          <w:szCs w:val="21"/>
-          <w:shd w:val="clear" w:color="auto" w:fill="FFFFFF"/>
-        </w:rPr>
-        <w:t>Implement the first levels* , Implement Assets, Bug Fixing</w:t>
-      </w:r>
-    </w:p>
-    <w:p>
-      <w:pPr>
-        <w:rPr>
-          <w:b/>
-        </w:rPr>
-      </w:pPr>
-      <w:r>
-        <w:rPr>
-          <w:b/>
-        </w:rPr>
-        <w:t xml:space="preserve">Item </w:t>
-      </w:r>
-      <w:proofErr w:type="gramStart"/>
-      <w:r>
-        <w:rPr>
-          <w:b/>
-        </w:rPr>
-        <w:t>3:-</w:t>
-      </w:r>
-      <w:proofErr w:type="gramEnd"/>
-      <w:r>
-        <w:rPr>
-          <w:b/>
-        </w:rPr>
-        <w:t xml:space="preserve">  Any Other Business</w:t>
-      </w:r>
-    </w:p>
-    <w:p>
-      <w:r>
-        <w:t xml:space="preserve">Meeting </w:t>
-      </w:r>
-      <w:proofErr w:type="gramStart"/>
-      <w:r>
-        <w:t>Ended :</w:t>
-      </w:r>
-      <w:proofErr w:type="gramEnd"/>
-      <w:r>
-        <w:t>-</w:t>
-      </w:r>
-      <w:r>
-        <w:t>11am</w:t>
-      </w:r>
-    </w:p>
-    <w:p>
-      <w:r>
-        <w:t xml:space="preserve">Minute </w:t>
-      </w:r>
-      <w:proofErr w:type="gramStart"/>
-      <w:r>
-        <w:t>Taker:-</w:t>
-      </w:r>
-      <w:proofErr w:type="gramEnd"/>
-      <w:r>
-        <w:t xml:space="preserve"> Toby White</w:t>
+        <w:t xml:space="preserve">Harrison Went: </w:t>
+      </w:r>
+      <w:r>
+        <w:rPr>
+          <w:rFonts w:ascii="Segoe UI" w:eastAsia="Times New Roman" w:hAnsi="Segoe UI" w:cs="Segoe UI"/>
+          <w:color w:val="172B4D"/>
+          <w:sz w:val="21"/>
+          <w:szCs w:val="21"/>
+          <w:lang w:eastAsia="en-GB"/>
+        </w:rPr>
+        <w:t>Implement Assets</w:t>
+      </w:r>
+      <w:r>
+        <w:rPr>
+          <w:rFonts w:ascii="Segoe UI" w:eastAsia="Times New Roman" w:hAnsi="Segoe UI" w:cs="Segoe UI"/>
+          <w:color w:val="172B4D"/>
+          <w:sz w:val="21"/>
+          <w:szCs w:val="21"/>
+          <w:lang w:eastAsia="en-GB"/>
+        </w:rPr>
+        <w:t xml:space="preserve">, </w:t>
+      </w:r>
+      <w:r>
+        <w:rPr>
+          <w:rFonts w:ascii="Segoe UI" w:hAnsi="Segoe UI" w:cs="Segoe UI"/>
+          <w:color w:val="172B4D"/>
+          <w:spacing w:val="-4"/>
+          <w:sz w:val="21"/>
+          <w:szCs w:val="21"/>
+          <w:shd w:val="clear" w:color="auto" w:fill="FFFFFF"/>
+        </w:rPr>
+        <w:t>Attend weekly meeting, Bug Fixing, Debugging, Implement the code for the timer based star system</w:t>
       </w:r>
       <w:bookmarkStart w:id="0" w:name="_GoBack"/>
       <w:bookmarkEnd w:id="0"/>
+    </w:p>
+    <w:p>
+      <w:pPr>
+        <w:rPr>
+          <w:b/>
+        </w:rPr>
+      </w:pPr>
+      <w:r>
+        <w:rPr>
+          <w:b/>
+        </w:rPr>
+        <w:t>Item 3:-  Any Other Business</w:t>
+      </w:r>
+    </w:p>
+    <w:p>
+      <w:r>
+        <w:t>Meeting Ended :-</w:t>
+      </w:r>
+      <w:r>
+        <w:t>11am</w:t>
+      </w:r>
+    </w:p>
+    <w:p>
+      <w:r>
+        <w:t>Minute Taker:-</w:t>
+      </w:r>
+      <w:r>
+        <w:t xml:space="preserve"> Toby White</w:t>
+      </w:r>
     </w:p>
     <w:p/>
     <w:sectPr>

</xml_diff>